<commit_message>
Fix Edit Task Form to properely account for overdue tasks
-Make priority and reminder day's disabled when task overdue
-Make due_date disabled field display correct date
-Allows overdue task to be saved properely without errors
-Change reminder days so that a task can be due today and have reminder days 1
-Change reminder days tests to account for above change
</commit_message>
<xml_diff>
--- a/self-assessment.docx
+++ b/self-assessment.docx
@@ -43,19 +43,8 @@
           <w:sz w:val="22"/>
           <w:szCs w:val="22"/>
         </w:rPr>
-        <w:t xml:space="preserve">insert team name </w:t>
+        <w:t>Lemming</w:t>
       </w:r>
-      <w:proofErr w:type="gramStart"/>
-      <w:r>
-        <w:rPr>
-          <w:i/>
-          <w:iCs/>
-          <w:sz w:val="22"/>
-          <w:szCs w:val="22"/>
-        </w:rPr>
-        <w:t>here</w:t>
-      </w:r>
-      <w:proofErr w:type="gramEnd"/>
     </w:p>
     <w:p>
       <w:pPr>
@@ -315,29 +304,7 @@
                 <w:sz w:val="22"/>
                 <w:szCs w:val="22"/>
               </w:rPr>
-              <w:t>Users without account, who are not logged in, can sign up as new users (URL/</w:t>
-            </w:r>
-            <w:proofErr w:type="spellStart"/>
-            <w:r>
-              <w:rPr>
-                <w:i/>
-                <w:iCs/>
-                <w:color w:val="767171" w:themeColor="background2" w:themeShade="80"/>
-                <w:sz w:val="22"/>
-                <w:szCs w:val="22"/>
-              </w:rPr>
-              <w:t>sign_up</w:t>
-            </w:r>
-            <w:proofErr w:type="spellEnd"/>
-            <w:r>
-              <w:rPr>
-                <w:i/>
-                <w:iCs/>
-                <w:color w:val="767171" w:themeColor="background2" w:themeShade="80"/>
-                <w:sz w:val="22"/>
-                <w:szCs w:val="22"/>
-              </w:rPr>
-              <w:t>)</w:t>
+              <w:t>Users without account, who are not logged in, can sign up as new users (URL/sign_up)</w:t>
             </w:r>
           </w:p>
           <w:p>
@@ -363,29 +330,7 @@
                 <w:sz w:val="22"/>
                 <w:szCs w:val="22"/>
               </w:rPr>
-              <w:t>Users with an account can log in (URL/</w:t>
-            </w:r>
-            <w:proofErr w:type="spellStart"/>
-            <w:r>
-              <w:rPr>
-                <w:i/>
-                <w:iCs/>
-                <w:color w:val="767171" w:themeColor="background2" w:themeShade="80"/>
-                <w:sz w:val="22"/>
-                <w:szCs w:val="22"/>
-              </w:rPr>
-              <w:t>log_in</w:t>
-            </w:r>
-            <w:proofErr w:type="spellEnd"/>
-            <w:r>
-              <w:rPr>
-                <w:i/>
-                <w:iCs/>
-                <w:color w:val="767171" w:themeColor="background2" w:themeShade="80"/>
-                <w:sz w:val="22"/>
-                <w:szCs w:val="22"/>
-              </w:rPr>
-              <w:t>)</w:t>
+              <w:t>Users with an account can log in (URL/log_in)</w:t>
             </w:r>
           </w:p>
           <w:p>
@@ -411,29 +356,7 @@
                 <w:sz w:val="22"/>
                 <w:szCs w:val="22"/>
               </w:rPr>
-              <w:t>Logged in users can log out (URL/</w:t>
-            </w:r>
-            <w:proofErr w:type="spellStart"/>
-            <w:r>
-              <w:rPr>
-                <w:i/>
-                <w:iCs/>
-                <w:color w:val="767171" w:themeColor="background2" w:themeShade="80"/>
-                <w:sz w:val="22"/>
-                <w:szCs w:val="22"/>
-              </w:rPr>
-              <w:t>log_out</w:t>
-            </w:r>
-            <w:proofErr w:type="spellEnd"/>
-            <w:r>
-              <w:rPr>
-                <w:i/>
-                <w:iCs/>
-                <w:color w:val="767171" w:themeColor="background2" w:themeShade="80"/>
-                <w:sz w:val="22"/>
-                <w:szCs w:val="22"/>
-              </w:rPr>
-              <w:t>)</w:t>
+              <w:t>Logged in users can log out (URL/log_out)</w:t>
             </w:r>
           </w:p>
           <w:p>
@@ -537,29 +460,7 @@
                 <w:sz w:val="22"/>
                 <w:szCs w:val="22"/>
               </w:rPr>
-              <w:t xml:space="preserve">If a </w:t>
-            </w:r>
-            <w:proofErr w:type="gramStart"/>
-            <w:r>
-              <w:rPr>
-                <w:i/>
-                <w:iCs/>
-                <w:color w:val="767171" w:themeColor="background2" w:themeShade="80"/>
-                <w:sz w:val="22"/>
-                <w:szCs w:val="22"/>
-              </w:rPr>
-              <w:t>not-logged</w:t>
-            </w:r>
-            <w:proofErr w:type="gramEnd"/>
-            <w:r>
-              <w:rPr>
-                <w:i/>
-                <w:iCs/>
-                <w:color w:val="767171" w:themeColor="background2" w:themeShade="80"/>
-                <w:sz w:val="22"/>
-                <w:szCs w:val="22"/>
-              </w:rPr>
-              <w:t xml:space="preserve"> in user tries to access pages requiring login, they are redirected to the login page, and then to the page they were after following successful login.</w:t>
+              <w:t>If a not-logged in user tries to access pages requiring login, they are redirected to the login page, and then to the page they were after following successful login.</w:t>
             </w:r>
           </w:p>
           <w:p>
@@ -682,23 +583,7 @@
                 <w:sz w:val="22"/>
                 <w:szCs w:val="22"/>
               </w:rPr>
-              <w:t xml:space="preserve">Users can form </w:t>
-            </w:r>
-            <w:proofErr w:type="gramStart"/>
-            <w:r>
-              <w:rPr>
-                <w:sz w:val="22"/>
-                <w:szCs w:val="22"/>
-              </w:rPr>
-              <w:t>teams, and</w:t>
-            </w:r>
-            <w:proofErr w:type="gramEnd"/>
-            <w:r>
-              <w:rPr>
-                <w:sz w:val="22"/>
-                <w:szCs w:val="22"/>
-              </w:rPr>
-              <w:t xml:space="preserve"> invite team members to their team.</w:t>
+              <w:t>Users can form teams, and invite team members to their team.</w:t>
             </w:r>
           </w:p>
         </w:tc>
@@ -812,23 +697,7 @@
                 <w:sz w:val="22"/>
                 <w:szCs w:val="22"/>
               </w:rPr>
-              <w:t xml:space="preserve">Users provide a dashboard to view and manage assigned </w:t>
-            </w:r>
-            <w:proofErr w:type="gramStart"/>
-            <w:r>
-              <w:rPr>
-                <w:sz w:val="22"/>
-                <w:szCs w:val="22"/>
-              </w:rPr>
-              <w:t>tasks, and</w:t>
-            </w:r>
-            <w:proofErr w:type="gramEnd"/>
-            <w:r>
-              <w:rPr>
-                <w:sz w:val="22"/>
-                <w:szCs w:val="22"/>
-              </w:rPr>
-              <w:t xml:space="preserve"> team tasks.</w:t>
+              <w:t>Users provide a dashboard to view and manage assigned tasks, and team tasks.</w:t>
             </w:r>
           </w:p>
         </w:tc>
@@ -1228,23 +1097,7 @@
                 <w:sz w:val="22"/>
                 <w:szCs w:val="22"/>
               </w:rPr>
-              <w:t xml:space="preserve">Introduce gamification elements to motivate users, such as achievement badges, </w:t>
-            </w:r>
-            <w:proofErr w:type="spellStart"/>
-            <w:r>
-              <w:rPr>
-                <w:sz w:val="22"/>
-                <w:szCs w:val="22"/>
-              </w:rPr>
-              <w:t>leaderboards</w:t>
-            </w:r>
-            <w:proofErr w:type="spellEnd"/>
-            <w:r>
-              <w:rPr>
-                <w:sz w:val="22"/>
-                <w:szCs w:val="22"/>
-              </w:rPr>
-              <w:t>, or a points system based on task completion.</w:t>
+              <w:t>Introduce gamification elements to motivate users, such as achievement badges, leaderboards, or a points system based on task completion.</w:t>
             </w:r>
           </w:p>
         </w:tc>

</xml_diff>

<commit_message>
Add self-assessment doc and readme
</commit_message>
<xml_diff>
--- a/self-assessment.docx
+++ b/self-assessment.docx
@@ -304,16 +304,10 @@
                 <w:sz w:val="22"/>
                 <w:szCs w:val="22"/>
               </w:rPr>
-              <w:t>Users without account, who are not logged in, can sign up as new users (URL/sign_up)</w:t>
-            </w:r>
-          </w:p>
-          <w:p>
-            <w:pPr>
-              <w:pStyle w:val="ListParagraph"/>
-              <w:numPr>
-                <w:ilvl w:val="0"/>
-                <w:numId w:val="1"/>
-              </w:numPr>
+              <w:t>Users without account, who are not logged in, can sign up as new users (URL/</w:t>
+            </w:r>
+            <w:proofErr w:type="spellStart"/>
+            <w:r>
               <w:rPr>
                 <w:i/>
                 <w:iCs/>
@@ -321,7 +315,9 @@
                 <w:sz w:val="22"/>
                 <w:szCs w:val="22"/>
               </w:rPr>
-            </w:pPr>
+              <w:t>sign_up</w:t>
+            </w:r>
+            <w:proofErr w:type="spellEnd"/>
             <w:r>
               <w:rPr>
                 <w:i/>
@@ -330,7 +326,7 @@
                 <w:sz w:val="22"/>
                 <w:szCs w:val="22"/>
               </w:rPr>
-              <w:t>Users with an account can log in (URL/log_in)</w:t>
+              <w:t>)</w:t>
             </w:r>
           </w:p>
           <w:p>
@@ -356,7 +352,77 @@
                 <w:sz w:val="22"/>
                 <w:szCs w:val="22"/>
               </w:rPr>
-              <w:t>Logged in users can log out (URL/log_out)</w:t>
+              <w:t>Users with an account can log in (URL/</w:t>
+            </w:r>
+            <w:proofErr w:type="spellStart"/>
+            <w:r>
+              <w:rPr>
+                <w:i/>
+                <w:iCs/>
+                <w:color w:val="767171" w:themeColor="background2" w:themeShade="80"/>
+                <w:sz w:val="22"/>
+                <w:szCs w:val="22"/>
+              </w:rPr>
+              <w:t>log_in</w:t>
+            </w:r>
+            <w:proofErr w:type="spellEnd"/>
+            <w:r>
+              <w:rPr>
+                <w:i/>
+                <w:iCs/>
+                <w:color w:val="767171" w:themeColor="background2" w:themeShade="80"/>
+                <w:sz w:val="22"/>
+                <w:szCs w:val="22"/>
+              </w:rPr>
+              <w:t>)</w:t>
+            </w:r>
+          </w:p>
+          <w:p>
+            <w:pPr>
+              <w:pStyle w:val="ListParagraph"/>
+              <w:numPr>
+                <w:ilvl w:val="0"/>
+                <w:numId w:val="1"/>
+              </w:numPr>
+              <w:rPr>
+                <w:i/>
+                <w:iCs/>
+                <w:color w:val="767171" w:themeColor="background2" w:themeShade="80"/>
+                <w:sz w:val="22"/>
+                <w:szCs w:val="22"/>
+              </w:rPr>
+            </w:pPr>
+            <w:r>
+              <w:rPr>
+                <w:i/>
+                <w:iCs/>
+                <w:color w:val="767171" w:themeColor="background2" w:themeShade="80"/>
+                <w:sz w:val="22"/>
+                <w:szCs w:val="22"/>
+              </w:rPr>
+              <w:t>Logged in users can log out (URL/</w:t>
+            </w:r>
+            <w:proofErr w:type="spellStart"/>
+            <w:r>
+              <w:rPr>
+                <w:i/>
+                <w:iCs/>
+                <w:color w:val="767171" w:themeColor="background2" w:themeShade="80"/>
+                <w:sz w:val="22"/>
+                <w:szCs w:val="22"/>
+              </w:rPr>
+              <w:t>log_out</w:t>
+            </w:r>
+            <w:proofErr w:type="spellEnd"/>
+            <w:r>
+              <w:rPr>
+                <w:i/>
+                <w:iCs/>
+                <w:color w:val="767171" w:themeColor="background2" w:themeShade="80"/>
+                <w:sz w:val="22"/>
+                <w:szCs w:val="22"/>
+              </w:rPr>
+              <w:t>)</w:t>
             </w:r>
           </w:p>
           <w:p>
@@ -593,17 +659,103 @@
           </w:tcPr>
           <w:p>
             <w:pPr>
-              <w:rPr>
-                <w:sz w:val="22"/>
-                <w:szCs w:val="22"/>
-              </w:rPr>
-            </w:pPr>
-            <w:r>
-              <w:rPr>
-                <w:sz w:val="22"/>
-                <w:szCs w:val="22"/>
-              </w:rPr>
-              <w:t>Not implemented</w:t>
+              <w:pStyle w:val="ListParagraph"/>
+              <w:numPr>
+                <w:ilvl w:val="0"/>
+                <w:numId w:val="2"/>
+              </w:numPr>
+              <w:rPr>
+                <w:sz w:val="22"/>
+                <w:szCs w:val="22"/>
+              </w:rPr>
+            </w:pPr>
+            <w:r>
+              <w:rPr>
+                <w:sz w:val="22"/>
+                <w:szCs w:val="22"/>
+              </w:rPr>
+              <w:t xml:space="preserve">On the dashboard after logging in, a user can create a team. They are then redirected to the team page. </w:t>
+            </w:r>
+          </w:p>
+          <w:p>
+            <w:pPr>
+              <w:pStyle w:val="ListParagraph"/>
+              <w:numPr>
+                <w:ilvl w:val="0"/>
+                <w:numId w:val="2"/>
+              </w:numPr>
+              <w:rPr>
+                <w:sz w:val="22"/>
+                <w:szCs w:val="22"/>
+              </w:rPr>
+            </w:pPr>
+            <w:r>
+              <w:rPr>
+                <w:sz w:val="22"/>
+                <w:szCs w:val="22"/>
+              </w:rPr>
+              <w:t xml:space="preserve">The team page shows a list of the users in the team. </w:t>
+            </w:r>
+          </w:p>
+          <w:p>
+            <w:pPr>
+              <w:pStyle w:val="ListParagraph"/>
+              <w:numPr>
+                <w:ilvl w:val="0"/>
+                <w:numId w:val="2"/>
+              </w:numPr>
+              <w:rPr>
+                <w:sz w:val="22"/>
+                <w:szCs w:val="22"/>
+              </w:rPr>
+            </w:pPr>
+            <w:r>
+              <w:rPr>
+                <w:sz w:val="22"/>
+                <w:szCs w:val="22"/>
+              </w:rPr>
+              <w:t>On the team page, the creator of the team (the admin) can add members via a search bar.</w:t>
+            </w:r>
+          </w:p>
+          <w:p>
+            <w:pPr>
+              <w:pStyle w:val="ListParagraph"/>
+              <w:numPr>
+                <w:ilvl w:val="0"/>
+                <w:numId w:val="2"/>
+              </w:numPr>
+              <w:rPr>
+                <w:sz w:val="22"/>
+                <w:szCs w:val="22"/>
+              </w:rPr>
+            </w:pPr>
+            <w:r>
+              <w:rPr>
+                <w:sz w:val="22"/>
+                <w:szCs w:val="22"/>
+              </w:rPr>
+              <w:lastRenderedPageBreak/>
+              <w:t xml:space="preserve">To add a team member, the admin can search using the first name, last name or username. </w:t>
+            </w:r>
+          </w:p>
+          <w:p>
+            <w:pPr>
+              <w:pStyle w:val="ListParagraph"/>
+              <w:numPr>
+                <w:ilvl w:val="0"/>
+                <w:numId w:val="2"/>
+              </w:numPr>
+              <w:rPr>
+                <w:sz w:val="22"/>
+                <w:szCs w:val="22"/>
+              </w:rPr>
+            </w:pPr>
+            <w:r>
+              <w:rPr>
+                <w:sz w:val="22"/>
+                <w:szCs w:val="22"/>
+              </w:rPr>
+              <w:t>They can also remove users from the team with the Remove Member Button.</w:t>
             </w:r>
           </w:p>
         </w:tc>
@@ -625,6 +777,7 @@
                 <w:sz w:val="22"/>
                 <w:szCs w:val="22"/>
               </w:rPr>
+              <w:lastRenderedPageBreak/>
               <w:t>Epic 3</w:t>
             </w:r>
           </w:p>
@@ -650,17 +803,82 @@
           </w:tcPr>
           <w:p>
             <w:pPr>
-              <w:rPr>
-                <w:sz w:val="22"/>
-                <w:szCs w:val="22"/>
-              </w:rPr>
-            </w:pPr>
-            <w:r>
-              <w:rPr>
-                <w:sz w:val="22"/>
-                <w:szCs w:val="22"/>
-              </w:rPr>
-              <w:t>Not implemented</w:t>
+              <w:pStyle w:val="ListParagraph"/>
+              <w:numPr>
+                <w:ilvl w:val="0"/>
+                <w:numId w:val="2"/>
+              </w:numPr>
+              <w:rPr>
+                <w:sz w:val="22"/>
+                <w:szCs w:val="22"/>
+              </w:rPr>
+            </w:pPr>
+            <w:r>
+              <w:rPr>
+                <w:sz w:val="22"/>
+                <w:szCs w:val="22"/>
+              </w:rPr>
+              <w:t>Users who are not part of a team are prompted to create a team on the dashboard.</w:t>
+            </w:r>
+          </w:p>
+          <w:p>
+            <w:pPr>
+              <w:pStyle w:val="ListParagraph"/>
+              <w:numPr>
+                <w:ilvl w:val="0"/>
+                <w:numId w:val="2"/>
+              </w:numPr>
+              <w:rPr>
+                <w:sz w:val="22"/>
+                <w:szCs w:val="22"/>
+              </w:rPr>
+            </w:pPr>
+            <w:r>
+              <w:rPr>
+                <w:sz w:val="22"/>
+                <w:szCs w:val="22"/>
+              </w:rPr>
+              <w:t>After creating a team, the create task card appears on the dashboard.</w:t>
+            </w:r>
+          </w:p>
+          <w:p>
+            <w:pPr>
+              <w:pStyle w:val="ListParagraph"/>
+              <w:numPr>
+                <w:ilvl w:val="0"/>
+                <w:numId w:val="2"/>
+              </w:numPr>
+              <w:rPr>
+                <w:sz w:val="22"/>
+                <w:szCs w:val="22"/>
+              </w:rPr>
+            </w:pPr>
+            <w:r>
+              <w:rPr>
+                <w:sz w:val="22"/>
+                <w:szCs w:val="22"/>
+              </w:rPr>
+              <w:t xml:space="preserve">The user can then create new tasks, which involve setting the due date of the task. </w:t>
+            </w:r>
+          </w:p>
+          <w:p>
+            <w:pPr>
+              <w:pStyle w:val="ListParagraph"/>
+              <w:numPr>
+                <w:ilvl w:val="0"/>
+                <w:numId w:val="2"/>
+              </w:numPr>
+              <w:rPr>
+                <w:sz w:val="22"/>
+                <w:szCs w:val="22"/>
+              </w:rPr>
+            </w:pPr>
+            <w:r>
+              <w:rPr>
+                <w:sz w:val="22"/>
+                <w:szCs w:val="22"/>
+              </w:rPr>
+              <w:t xml:space="preserve">The user can edit the task later to assign or remove team members and edit other details. </w:t>
             </w:r>
           </w:p>
         </w:tc>
@@ -707,17 +925,89 @@
           </w:tcPr>
           <w:p>
             <w:pPr>
-              <w:rPr>
-                <w:sz w:val="22"/>
-                <w:szCs w:val="22"/>
-              </w:rPr>
-            </w:pPr>
-            <w:r>
-              <w:rPr>
-                <w:sz w:val="22"/>
-                <w:szCs w:val="22"/>
-              </w:rPr>
-              <w:t>Not implemented</w:t>
+              <w:pStyle w:val="ListParagraph"/>
+              <w:numPr>
+                <w:ilvl w:val="0"/>
+                <w:numId w:val="3"/>
+              </w:numPr>
+              <w:rPr>
+                <w:sz w:val="22"/>
+                <w:szCs w:val="22"/>
+              </w:rPr>
+            </w:pPr>
+            <w:r>
+              <w:rPr>
+                <w:sz w:val="22"/>
+                <w:szCs w:val="22"/>
+              </w:rPr>
+              <w:t>The dashboard shows all tasks created for the current team</w:t>
+            </w:r>
+            <w:r>
+              <w:rPr>
+                <w:sz w:val="22"/>
+                <w:szCs w:val="22"/>
+              </w:rPr>
+              <w:t xml:space="preserve"> as cards.</w:t>
+            </w:r>
+          </w:p>
+          <w:p>
+            <w:pPr>
+              <w:pStyle w:val="ListParagraph"/>
+              <w:numPr>
+                <w:ilvl w:val="0"/>
+                <w:numId w:val="3"/>
+              </w:numPr>
+              <w:rPr>
+                <w:sz w:val="22"/>
+                <w:szCs w:val="22"/>
+              </w:rPr>
+            </w:pPr>
+            <w:r>
+              <w:rPr>
+                <w:sz w:val="22"/>
+                <w:szCs w:val="22"/>
+              </w:rPr>
+              <w:t>A sidebar on the left allows the user to show the dashboard for each team they are part of</w:t>
+            </w:r>
+          </w:p>
+          <w:p>
+            <w:pPr>
+              <w:pStyle w:val="ListParagraph"/>
+              <w:numPr>
+                <w:ilvl w:val="0"/>
+                <w:numId w:val="3"/>
+              </w:numPr>
+              <w:rPr>
+                <w:sz w:val="22"/>
+                <w:szCs w:val="22"/>
+              </w:rPr>
+            </w:pPr>
+            <w:r>
+              <w:rPr>
+                <w:sz w:val="22"/>
+                <w:szCs w:val="22"/>
+              </w:rPr>
+              <w:t xml:space="preserve">The user can click on each task card to view and edit the task details. </w:t>
+            </w:r>
+          </w:p>
+          <w:p>
+            <w:pPr>
+              <w:pStyle w:val="ListParagraph"/>
+              <w:numPr>
+                <w:ilvl w:val="0"/>
+                <w:numId w:val="3"/>
+              </w:numPr>
+              <w:rPr>
+                <w:sz w:val="22"/>
+                <w:szCs w:val="22"/>
+              </w:rPr>
+            </w:pPr>
+            <w:r>
+              <w:rPr>
+                <w:sz w:val="22"/>
+                <w:szCs w:val="22"/>
+              </w:rPr>
+              <w:t xml:space="preserve">There is also a button to view the team details for the current team. </w:t>
             </w:r>
           </w:p>
         </w:tc>
@@ -739,7 +1029,6 @@
                 <w:sz w:val="22"/>
                 <w:szCs w:val="22"/>
               </w:rPr>
-              <w:lastRenderedPageBreak/>
               <w:t>Epic 5</w:t>
             </w:r>
           </w:p>
@@ -765,17 +1054,22 @@
           </w:tcPr>
           <w:p>
             <w:pPr>
-              <w:rPr>
-                <w:sz w:val="22"/>
-                <w:szCs w:val="22"/>
-              </w:rPr>
-            </w:pPr>
-            <w:r>
-              <w:rPr>
-                <w:sz w:val="22"/>
-                <w:szCs w:val="22"/>
-              </w:rPr>
-              <w:t>Not implemented</w:t>
+              <w:pStyle w:val="ListParagraph"/>
+              <w:numPr>
+                <w:ilvl w:val="0"/>
+                <w:numId w:val="3"/>
+              </w:numPr>
+              <w:rPr>
+                <w:sz w:val="22"/>
+                <w:szCs w:val="22"/>
+              </w:rPr>
+            </w:pPr>
+            <w:r>
+              <w:rPr>
+                <w:sz w:val="22"/>
+                <w:szCs w:val="22"/>
+              </w:rPr>
+              <w:t>To be filled in</w:t>
             </w:r>
           </w:p>
         </w:tc>
@@ -822,17 +1116,89 @@
           </w:tcPr>
           <w:p>
             <w:pPr>
-              <w:rPr>
-                <w:sz w:val="22"/>
-                <w:szCs w:val="22"/>
-              </w:rPr>
-            </w:pPr>
-            <w:r>
-              <w:rPr>
-                <w:sz w:val="22"/>
-                <w:szCs w:val="22"/>
-              </w:rPr>
-              <w:t>Not implemented</w:t>
+              <w:pStyle w:val="ListParagraph"/>
+              <w:numPr>
+                <w:ilvl w:val="0"/>
+                <w:numId w:val="3"/>
+              </w:numPr>
+              <w:rPr>
+                <w:sz w:val="22"/>
+                <w:szCs w:val="22"/>
+              </w:rPr>
+            </w:pPr>
+            <w:r>
+              <w:rPr>
+                <w:sz w:val="22"/>
+                <w:szCs w:val="22"/>
+              </w:rPr>
+              <w:t>Tasks are assigned a priority on creation</w:t>
+            </w:r>
+            <w:r>
+              <w:rPr>
+                <w:sz w:val="22"/>
+                <w:szCs w:val="22"/>
+              </w:rPr>
+              <w:t>, ranging from low to high. This can be edited.</w:t>
+            </w:r>
+          </w:p>
+          <w:p>
+            <w:pPr>
+              <w:pStyle w:val="ListParagraph"/>
+              <w:numPr>
+                <w:ilvl w:val="0"/>
+                <w:numId w:val="3"/>
+              </w:numPr>
+              <w:rPr>
+                <w:sz w:val="22"/>
+                <w:szCs w:val="22"/>
+              </w:rPr>
+            </w:pPr>
+            <w:r>
+              <w:rPr>
+                <w:sz w:val="22"/>
+                <w:szCs w:val="22"/>
+              </w:rPr>
+              <w:t>High priority tasks have a warning on them on the dashboard.</w:t>
+            </w:r>
+          </w:p>
+          <w:p>
+            <w:pPr>
+              <w:pStyle w:val="ListParagraph"/>
+              <w:numPr>
+                <w:ilvl w:val="0"/>
+                <w:numId w:val="3"/>
+              </w:numPr>
+              <w:rPr>
+                <w:sz w:val="22"/>
+                <w:szCs w:val="22"/>
+              </w:rPr>
+            </w:pPr>
+            <w:r>
+              <w:rPr>
+                <w:sz w:val="22"/>
+                <w:szCs w:val="22"/>
+              </w:rPr>
+              <w:t xml:space="preserve">Notifications for tasks are sent when the task’s due date is nearing. </w:t>
+            </w:r>
+          </w:p>
+          <w:p>
+            <w:pPr>
+              <w:pStyle w:val="ListParagraph"/>
+              <w:numPr>
+                <w:ilvl w:val="0"/>
+                <w:numId w:val="3"/>
+              </w:numPr>
+              <w:rPr>
+                <w:sz w:val="22"/>
+                <w:szCs w:val="22"/>
+              </w:rPr>
+            </w:pPr>
+            <w:r>
+              <w:rPr>
+                <w:sz w:val="22"/>
+                <w:szCs w:val="22"/>
+              </w:rPr>
+              <w:t xml:space="preserve">By default, the reminder will be sent 1 day before, but this can be edited in the edit task page. </w:t>
             </w:r>
           </w:p>
         </w:tc>
@@ -936,17 +1302,70 @@
           </w:tcPr>
           <w:p>
             <w:pPr>
-              <w:rPr>
-                <w:sz w:val="22"/>
-                <w:szCs w:val="22"/>
-              </w:rPr>
-            </w:pPr>
-            <w:r>
-              <w:rPr>
-                <w:sz w:val="22"/>
-                <w:szCs w:val="22"/>
-              </w:rPr>
-              <w:t>Not implemented</w:t>
+              <w:pStyle w:val="ListParagraph"/>
+              <w:numPr>
+                <w:ilvl w:val="0"/>
+                <w:numId w:val="3"/>
+              </w:numPr>
+              <w:rPr>
+                <w:sz w:val="22"/>
+                <w:szCs w:val="22"/>
+              </w:rPr>
+            </w:pPr>
+            <w:r>
+              <w:rPr>
+                <w:sz w:val="22"/>
+                <w:szCs w:val="22"/>
+              </w:rPr>
+              <w:t xml:space="preserve">Users can log the time they have spent on each task by manually inputting it on a task’s page. </w:t>
+            </w:r>
+          </w:p>
+          <w:p>
+            <w:pPr>
+              <w:pStyle w:val="ListParagraph"/>
+              <w:numPr>
+                <w:ilvl w:val="0"/>
+                <w:numId w:val="3"/>
+              </w:numPr>
+              <w:rPr>
+                <w:sz w:val="22"/>
+                <w:szCs w:val="22"/>
+              </w:rPr>
+            </w:pPr>
+            <w:r>
+              <w:rPr>
+                <w:sz w:val="22"/>
+                <w:szCs w:val="22"/>
+              </w:rPr>
+              <w:t xml:space="preserve">A summary report can be viewed on the dashboard. This shows the time </w:t>
+            </w:r>
+            <w:r>
+              <w:rPr>
+                <w:sz w:val="22"/>
+                <w:szCs w:val="22"/>
+              </w:rPr>
+              <w:lastRenderedPageBreak/>
+              <w:t xml:space="preserve">spent on each task as well as how much time the team has spent working on tasks per day. </w:t>
+            </w:r>
+          </w:p>
+          <w:p>
+            <w:pPr>
+              <w:pStyle w:val="ListParagraph"/>
+              <w:numPr>
+                <w:ilvl w:val="0"/>
+                <w:numId w:val="3"/>
+              </w:numPr>
+              <w:rPr>
+                <w:sz w:val="22"/>
+                <w:szCs w:val="22"/>
+              </w:rPr>
+            </w:pPr>
+            <w:r>
+              <w:rPr>
+                <w:sz w:val="22"/>
+                <w:szCs w:val="22"/>
+              </w:rPr>
+              <w:t xml:space="preserve">The user can clear the time they’ve spent on a task on the task edit page. They can also clear the time tracking for a task completely. </w:t>
             </w:r>
           </w:p>
         </w:tc>
@@ -968,6 +1387,7 @@
                 <w:sz w:val="22"/>
                 <w:szCs w:val="22"/>
               </w:rPr>
+              <w:lastRenderedPageBreak/>
               <w:t>Epic 9</w:t>
             </w:r>
           </w:p>
@@ -993,17 +1413,62 @@
           </w:tcPr>
           <w:p>
             <w:pPr>
-              <w:rPr>
-                <w:sz w:val="22"/>
-                <w:szCs w:val="22"/>
-              </w:rPr>
-            </w:pPr>
-            <w:r>
-              <w:rPr>
-                <w:sz w:val="22"/>
-                <w:szCs w:val="22"/>
-              </w:rPr>
-              <w:t>Not implemented</w:t>
+              <w:pStyle w:val="ListParagraph"/>
+              <w:numPr>
+                <w:ilvl w:val="0"/>
+                <w:numId w:val="3"/>
+              </w:numPr>
+              <w:rPr>
+                <w:sz w:val="22"/>
+                <w:szCs w:val="22"/>
+              </w:rPr>
+            </w:pPr>
+            <w:r>
+              <w:rPr>
+                <w:sz w:val="22"/>
+                <w:szCs w:val="22"/>
+              </w:rPr>
+              <w:t xml:space="preserve">The server keeps track of significant actions each user makes, such as logging in, creating a task etc. </w:t>
+            </w:r>
+          </w:p>
+          <w:p>
+            <w:pPr>
+              <w:pStyle w:val="ListParagraph"/>
+              <w:numPr>
+                <w:ilvl w:val="0"/>
+                <w:numId w:val="3"/>
+              </w:numPr>
+              <w:rPr>
+                <w:sz w:val="22"/>
+                <w:szCs w:val="22"/>
+              </w:rPr>
+            </w:pPr>
+            <w:r>
+              <w:rPr>
+                <w:sz w:val="22"/>
+                <w:szCs w:val="22"/>
+              </w:rPr>
+              <w:t>The admin of a team can view each team members’ actions on the team page by clicking on the view activity log button next to each member.</w:t>
+            </w:r>
+          </w:p>
+          <w:p>
+            <w:pPr>
+              <w:pStyle w:val="ListParagraph"/>
+              <w:numPr>
+                <w:ilvl w:val="0"/>
+                <w:numId w:val="3"/>
+              </w:numPr>
+              <w:rPr>
+                <w:sz w:val="22"/>
+                <w:szCs w:val="22"/>
+              </w:rPr>
+            </w:pPr>
+            <w:r>
+              <w:rPr>
+                <w:sz w:val="22"/>
+                <w:szCs w:val="22"/>
+              </w:rPr>
+              <w:t xml:space="preserve">This shows the user’s activity log in the form of a table. </w:t>
             </w:r>
           </w:p>
         </w:tc>
@@ -1144,16 +1609,16 @@
 <file path=word/numbering.xml><?xml version="1.0" encoding="utf-8"?>
 <w:numbering xmlns:wpc="http://schemas.microsoft.com/office/word/2010/wordprocessingCanvas" xmlns:cx="http://schemas.microsoft.com/office/drawing/2014/chartex" xmlns:cx1="http://schemas.microsoft.com/office/drawing/2015/9/8/chartex" xmlns:cx2="http://schemas.microsoft.com/office/drawing/2015/10/21/chartex" xmlns:cx3="http://schemas.microsoft.com/office/drawing/2016/5/9/chartex" xmlns:cx4="http://schemas.microsoft.com/office/drawing/2016/5/10/chartex" xmlns:cx5="http://schemas.microsoft.com/office/drawing/2016/5/11/chartex" xmlns:cx6="http://schemas.microsoft.com/office/drawing/2016/5/12/chartex" xmlns:cx7="http://schemas.microsoft.com/office/drawing/2016/5/13/chartex" xmlns:cx8="http://schemas.microsoft.com/office/drawing/2016/5/14/chartex" xmlns:mc="http://schemas.openxmlformats.org/markup-compatibility/2006" xmlns:aink="http://schemas.microsoft.com/office/drawing/2016/ink" xmlns:am3d="http://schemas.microsoft.com/office/drawing/2017/model3d" xmlns:o="urn:schemas-microsoft-com:office:office" xmlns:oel="http://schemas.microsoft.com/office/2019/extlst" xmlns:r="http://schemas.openxmlformats.org/officeDocument/2006/relationships" xmlns:m="http://schemas.openxmlformats.org/officeDocument/2006/math" xmlns:v="urn:schemas-microsoft-com:vml" xmlns:wp14="http://schemas.microsoft.com/office/word/2010/wordprocessingDrawing" xmlns:wp="http://schemas.openxmlformats.org/drawingml/2006/wordprocessingDrawing" xmlns:w10="urn:schemas-microsoft-com:office:word" xmlns:w="http://schemas.openxmlformats.org/wordprocessingml/2006/main" xmlns:w14="http://schemas.microsoft.com/office/word/2010/wordml" xmlns:w15="http://schemas.microsoft.com/office/word/2012/wordml" xmlns:w16cex="http://schemas.microsoft.com/office/word/2018/wordml/cex" xmlns:w16cid="http://schemas.microsoft.com/office/word/2016/wordml/cid" xmlns:w16="http://schemas.microsoft.com/office/word/2018/wordml" xmlns:w16sdtdh="http://schemas.microsoft.com/office/word/2020/wordml/sdtdatahash" xmlns:w16se="http://schemas.microsoft.com/office/word/2015/wordml/symex" xmlns:wpg="http://schemas.microsoft.com/office/word/2010/wordprocessingGroup" xmlns:wpi="http://schemas.microsoft.com/office/word/2010/wordprocessingInk" xmlns:wne="http://schemas.microsoft.com/office/word/2006/wordml" xmlns:wps="http://schemas.microsoft.com/office/word/2010/wordprocessingShape" mc:Ignorable="w14 w15 w16se w16cid w16 w16cex w16sdtdh wp14">
   <w:abstractNum w:abstractNumId="0" w15:restartNumberingAfterBreak="0">
-    <w:nsid w:val="2F0D37CD"/>
+    <w:nsid w:val="242F64C0"/>
     <w:multiLevelType w:val="hybridMultilevel"/>
-    <w:tmpl w:val="D24C3DAA"/>
+    <w:tmpl w:val="7BF6E97C"/>
     <w:lvl w:ilvl="0" w:tplc="08090001">
       <w:start w:val="1"/>
       <w:numFmt w:val="bullet"/>
       <w:lvlText w:val=""/>
       <w:lvlJc w:val="left"/>
       <w:pPr>
-        <w:ind w:left="360" w:hanging="360"/>
+        <w:ind w:left="720" w:hanging="360"/>
       </w:pPr>
       <w:rPr>
         <w:rFonts w:ascii="Symbol" w:hAnsi="Symbol" w:hint="default"/>
@@ -1165,7 +1630,7 @@
       <w:lvlText w:val="o"/>
       <w:lvlJc w:val="left"/>
       <w:pPr>
-        <w:ind w:left="1080" w:hanging="360"/>
+        <w:ind w:left="1440" w:hanging="360"/>
       </w:pPr>
       <w:rPr>
         <w:rFonts w:ascii="Courier New" w:hAnsi="Courier New" w:cs="Courier New" w:hint="default"/>
@@ -1177,7 +1642,7 @@
       <w:lvlText w:val=""/>
       <w:lvlJc w:val="left"/>
       <w:pPr>
-        <w:ind w:left="1800" w:hanging="360"/>
+        <w:ind w:left="2160" w:hanging="360"/>
       </w:pPr>
       <w:rPr>
         <w:rFonts w:ascii="Wingdings" w:hAnsi="Wingdings" w:hint="default"/>
@@ -1189,7 +1654,7 @@
       <w:lvlText w:val=""/>
       <w:lvlJc w:val="left"/>
       <w:pPr>
-        <w:ind w:left="2520" w:hanging="360"/>
+        <w:ind w:left="2880" w:hanging="360"/>
       </w:pPr>
       <w:rPr>
         <w:rFonts w:ascii="Symbol" w:hAnsi="Symbol" w:hint="default"/>
@@ -1201,7 +1666,7 @@
       <w:lvlText w:val="o"/>
       <w:lvlJc w:val="left"/>
       <w:pPr>
-        <w:ind w:left="3240" w:hanging="360"/>
+        <w:ind w:left="3600" w:hanging="360"/>
       </w:pPr>
       <w:rPr>
         <w:rFonts w:ascii="Courier New" w:hAnsi="Courier New" w:cs="Courier New" w:hint="default"/>
@@ -1213,7 +1678,7 @@
       <w:lvlText w:val=""/>
       <w:lvlJc w:val="left"/>
       <w:pPr>
-        <w:ind w:left="3960" w:hanging="360"/>
+        <w:ind w:left="4320" w:hanging="360"/>
       </w:pPr>
       <w:rPr>
         <w:rFonts w:ascii="Wingdings" w:hAnsi="Wingdings" w:hint="default"/>
@@ -1225,7 +1690,7 @@
       <w:lvlText w:val=""/>
       <w:lvlJc w:val="left"/>
       <w:pPr>
-        <w:ind w:left="4680" w:hanging="360"/>
+        <w:ind w:left="5040" w:hanging="360"/>
       </w:pPr>
       <w:rPr>
         <w:rFonts w:ascii="Symbol" w:hAnsi="Symbol" w:hint="default"/>
@@ -1237,7 +1702,7 @@
       <w:lvlText w:val="o"/>
       <w:lvlJc w:val="left"/>
       <w:pPr>
-        <w:ind w:left="5400" w:hanging="360"/>
+        <w:ind w:left="5760" w:hanging="360"/>
       </w:pPr>
       <w:rPr>
         <w:rFonts w:ascii="Courier New" w:hAnsi="Courier New" w:cs="Courier New" w:hint="default"/>
@@ -1249,7 +1714,233 @@
       <w:lvlText w:val=""/>
       <w:lvlJc w:val="left"/>
       <w:pPr>
+        <w:ind w:left="6480" w:hanging="360"/>
+      </w:pPr>
+      <w:rPr>
+        <w:rFonts w:ascii="Wingdings" w:hAnsi="Wingdings" w:hint="default"/>
+      </w:rPr>
+    </w:lvl>
+  </w:abstractNum>
+  <w:abstractNum w:abstractNumId="1" w15:restartNumberingAfterBreak="0">
+    <w:nsid w:val="2F0D37CD"/>
+    <w:multiLevelType w:val="hybridMultilevel"/>
+    <w:tmpl w:val="D24C3DAA"/>
+    <w:lvl w:ilvl="0" w:tplc="08090001">
+      <w:start w:val="1"/>
+      <w:numFmt w:val="bullet"/>
+      <w:lvlText w:val=""/>
+      <w:lvlJc w:val="left"/>
+      <w:pPr>
+        <w:ind w:left="360" w:hanging="360"/>
+      </w:pPr>
+      <w:rPr>
+        <w:rFonts w:ascii="Symbol" w:hAnsi="Symbol" w:hint="default"/>
+      </w:rPr>
+    </w:lvl>
+    <w:lvl w:ilvl="1" w:tplc="08090003" w:tentative="1">
+      <w:start w:val="1"/>
+      <w:numFmt w:val="bullet"/>
+      <w:lvlText w:val="o"/>
+      <w:lvlJc w:val="left"/>
+      <w:pPr>
+        <w:ind w:left="1080" w:hanging="360"/>
+      </w:pPr>
+      <w:rPr>
+        <w:rFonts w:ascii="Courier New" w:hAnsi="Courier New" w:cs="Courier New" w:hint="default"/>
+      </w:rPr>
+    </w:lvl>
+    <w:lvl w:ilvl="2" w:tplc="08090005" w:tentative="1">
+      <w:start w:val="1"/>
+      <w:numFmt w:val="bullet"/>
+      <w:lvlText w:val=""/>
+      <w:lvlJc w:val="left"/>
+      <w:pPr>
+        <w:ind w:left="1800" w:hanging="360"/>
+      </w:pPr>
+      <w:rPr>
+        <w:rFonts w:ascii="Wingdings" w:hAnsi="Wingdings" w:hint="default"/>
+      </w:rPr>
+    </w:lvl>
+    <w:lvl w:ilvl="3" w:tplc="08090001" w:tentative="1">
+      <w:start w:val="1"/>
+      <w:numFmt w:val="bullet"/>
+      <w:lvlText w:val=""/>
+      <w:lvlJc w:val="left"/>
+      <w:pPr>
+        <w:ind w:left="2520" w:hanging="360"/>
+      </w:pPr>
+      <w:rPr>
+        <w:rFonts w:ascii="Symbol" w:hAnsi="Symbol" w:hint="default"/>
+      </w:rPr>
+    </w:lvl>
+    <w:lvl w:ilvl="4" w:tplc="08090003" w:tentative="1">
+      <w:start w:val="1"/>
+      <w:numFmt w:val="bullet"/>
+      <w:lvlText w:val="o"/>
+      <w:lvlJc w:val="left"/>
+      <w:pPr>
+        <w:ind w:left="3240" w:hanging="360"/>
+      </w:pPr>
+      <w:rPr>
+        <w:rFonts w:ascii="Courier New" w:hAnsi="Courier New" w:cs="Courier New" w:hint="default"/>
+      </w:rPr>
+    </w:lvl>
+    <w:lvl w:ilvl="5" w:tplc="08090005" w:tentative="1">
+      <w:start w:val="1"/>
+      <w:numFmt w:val="bullet"/>
+      <w:lvlText w:val=""/>
+      <w:lvlJc w:val="left"/>
+      <w:pPr>
+        <w:ind w:left="3960" w:hanging="360"/>
+      </w:pPr>
+      <w:rPr>
+        <w:rFonts w:ascii="Wingdings" w:hAnsi="Wingdings" w:hint="default"/>
+      </w:rPr>
+    </w:lvl>
+    <w:lvl w:ilvl="6" w:tplc="08090001" w:tentative="1">
+      <w:start w:val="1"/>
+      <w:numFmt w:val="bullet"/>
+      <w:lvlText w:val=""/>
+      <w:lvlJc w:val="left"/>
+      <w:pPr>
+        <w:ind w:left="4680" w:hanging="360"/>
+      </w:pPr>
+      <w:rPr>
+        <w:rFonts w:ascii="Symbol" w:hAnsi="Symbol" w:hint="default"/>
+      </w:rPr>
+    </w:lvl>
+    <w:lvl w:ilvl="7" w:tplc="08090003" w:tentative="1">
+      <w:start w:val="1"/>
+      <w:numFmt w:val="bullet"/>
+      <w:lvlText w:val="o"/>
+      <w:lvlJc w:val="left"/>
+      <w:pPr>
+        <w:ind w:left="5400" w:hanging="360"/>
+      </w:pPr>
+      <w:rPr>
+        <w:rFonts w:ascii="Courier New" w:hAnsi="Courier New" w:cs="Courier New" w:hint="default"/>
+      </w:rPr>
+    </w:lvl>
+    <w:lvl w:ilvl="8" w:tplc="08090005" w:tentative="1">
+      <w:start w:val="1"/>
+      <w:numFmt w:val="bullet"/>
+      <w:lvlText w:val=""/>
+      <w:lvlJc w:val="left"/>
+      <w:pPr>
         <w:ind w:left="6120" w:hanging="360"/>
+      </w:pPr>
+      <w:rPr>
+        <w:rFonts w:ascii="Wingdings" w:hAnsi="Wingdings" w:hint="default"/>
+      </w:rPr>
+    </w:lvl>
+  </w:abstractNum>
+  <w:abstractNum w:abstractNumId="2" w15:restartNumberingAfterBreak="0">
+    <w:nsid w:val="515D2772"/>
+    <w:multiLevelType w:val="hybridMultilevel"/>
+    <w:tmpl w:val="80F4AD4E"/>
+    <w:lvl w:ilvl="0" w:tplc="08090001">
+      <w:start w:val="1"/>
+      <w:numFmt w:val="bullet"/>
+      <w:lvlText w:val=""/>
+      <w:lvlJc w:val="left"/>
+      <w:pPr>
+        <w:ind w:left="720" w:hanging="360"/>
+      </w:pPr>
+      <w:rPr>
+        <w:rFonts w:ascii="Symbol" w:hAnsi="Symbol" w:hint="default"/>
+      </w:rPr>
+    </w:lvl>
+    <w:lvl w:ilvl="1" w:tplc="08090003" w:tentative="1">
+      <w:start w:val="1"/>
+      <w:numFmt w:val="bullet"/>
+      <w:lvlText w:val="o"/>
+      <w:lvlJc w:val="left"/>
+      <w:pPr>
+        <w:ind w:left="1440" w:hanging="360"/>
+      </w:pPr>
+      <w:rPr>
+        <w:rFonts w:ascii="Courier New" w:hAnsi="Courier New" w:cs="Courier New" w:hint="default"/>
+      </w:rPr>
+    </w:lvl>
+    <w:lvl w:ilvl="2" w:tplc="08090005" w:tentative="1">
+      <w:start w:val="1"/>
+      <w:numFmt w:val="bullet"/>
+      <w:lvlText w:val=""/>
+      <w:lvlJc w:val="left"/>
+      <w:pPr>
+        <w:ind w:left="2160" w:hanging="360"/>
+      </w:pPr>
+      <w:rPr>
+        <w:rFonts w:ascii="Wingdings" w:hAnsi="Wingdings" w:hint="default"/>
+      </w:rPr>
+    </w:lvl>
+    <w:lvl w:ilvl="3" w:tplc="08090001" w:tentative="1">
+      <w:start w:val="1"/>
+      <w:numFmt w:val="bullet"/>
+      <w:lvlText w:val=""/>
+      <w:lvlJc w:val="left"/>
+      <w:pPr>
+        <w:ind w:left="2880" w:hanging="360"/>
+      </w:pPr>
+      <w:rPr>
+        <w:rFonts w:ascii="Symbol" w:hAnsi="Symbol" w:hint="default"/>
+      </w:rPr>
+    </w:lvl>
+    <w:lvl w:ilvl="4" w:tplc="08090003" w:tentative="1">
+      <w:start w:val="1"/>
+      <w:numFmt w:val="bullet"/>
+      <w:lvlText w:val="o"/>
+      <w:lvlJc w:val="left"/>
+      <w:pPr>
+        <w:ind w:left="3600" w:hanging="360"/>
+      </w:pPr>
+      <w:rPr>
+        <w:rFonts w:ascii="Courier New" w:hAnsi="Courier New" w:cs="Courier New" w:hint="default"/>
+      </w:rPr>
+    </w:lvl>
+    <w:lvl w:ilvl="5" w:tplc="08090005" w:tentative="1">
+      <w:start w:val="1"/>
+      <w:numFmt w:val="bullet"/>
+      <w:lvlText w:val=""/>
+      <w:lvlJc w:val="left"/>
+      <w:pPr>
+        <w:ind w:left="4320" w:hanging="360"/>
+      </w:pPr>
+      <w:rPr>
+        <w:rFonts w:ascii="Wingdings" w:hAnsi="Wingdings" w:hint="default"/>
+      </w:rPr>
+    </w:lvl>
+    <w:lvl w:ilvl="6" w:tplc="08090001" w:tentative="1">
+      <w:start w:val="1"/>
+      <w:numFmt w:val="bullet"/>
+      <w:lvlText w:val=""/>
+      <w:lvlJc w:val="left"/>
+      <w:pPr>
+        <w:ind w:left="5040" w:hanging="360"/>
+      </w:pPr>
+      <w:rPr>
+        <w:rFonts w:ascii="Symbol" w:hAnsi="Symbol" w:hint="default"/>
+      </w:rPr>
+    </w:lvl>
+    <w:lvl w:ilvl="7" w:tplc="08090003" w:tentative="1">
+      <w:start w:val="1"/>
+      <w:numFmt w:val="bullet"/>
+      <w:lvlText w:val="o"/>
+      <w:lvlJc w:val="left"/>
+      <w:pPr>
+        <w:ind w:left="5760" w:hanging="360"/>
+      </w:pPr>
+      <w:rPr>
+        <w:rFonts w:ascii="Courier New" w:hAnsi="Courier New" w:cs="Courier New" w:hint="default"/>
+      </w:rPr>
+    </w:lvl>
+    <w:lvl w:ilvl="8" w:tplc="08090005" w:tentative="1">
+      <w:start w:val="1"/>
+      <w:numFmt w:val="bullet"/>
+      <w:lvlText w:val=""/>
+      <w:lvlJc w:val="left"/>
+      <w:pPr>
+        <w:ind w:left="6480" w:hanging="360"/>
       </w:pPr>
       <w:rPr>
         <w:rFonts w:ascii="Wingdings" w:hAnsi="Wingdings" w:hint="default"/>
@@ -1257,7 +1948,13 @@
     </w:lvl>
   </w:abstractNum>
   <w:num w:numId="1" w16cid:durableId="239759448">
+    <w:abstractNumId w:val="1"/>
+  </w:num>
+  <w:num w:numId="2" w16cid:durableId="874388285">
     <w:abstractNumId w:val="0"/>
+  </w:num>
+  <w:num w:numId="3" w16cid:durableId="1645624375">
+    <w:abstractNumId w:val="2"/>
   </w:num>
 </w:numbering>
 </file>

</xml_diff>

<commit_message>
Various fixes and changes
-Change message placement on dashboard
-Fixed tests and validation for edit task
-Add tests for each view to account for deletion of tasks and teams
-Change view task button to be disabled when there are no teams
</commit_message>
<xml_diff>
--- a/self-assessment.docx
+++ b/self-assessment.docx
@@ -969,6 +969,13 @@
               </w:rPr>
               <w:t>A sidebar on the left allows the user to show the dashboard for each team they are part of</w:t>
             </w:r>
+            <w:r>
+              <w:rPr>
+                <w:sz w:val="22"/>
+                <w:szCs w:val="22"/>
+              </w:rPr>
+              <w:t>.</w:t>
+            </w:r>
           </w:p>
           <w:p>
             <w:pPr>
@@ -1008,6 +1015,26 @@
                 <w:szCs w:val="22"/>
               </w:rPr>
               <w:t xml:space="preserve">There is also a button to view the team details for the current team. </w:t>
+            </w:r>
+          </w:p>
+          <w:p>
+            <w:pPr>
+              <w:pStyle w:val="ListParagraph"/>
+              <w:numPr>
+                <w:ilvl w:val="0"/>
+                <w:numId w:val="3"/>
+              </w:numPr>
+              <w:rPr>
+                <w:sz w:val="22"/>
+                <w:szCs w:val="22"/>
+              </w:rPr>
+            </w:pPr>
+            <w:r>
+              <w:rPr>
+                <w:sz w:val="22"/>
+                <w:szCs w:val="22"/>
+              </w:rPr>
+              <w:t xml:space="preserve">The dashboard also shows a list of due dates of all the tasks the user has access to.  </w:t>
             </w:r>
           </w:p>
         </w:tc>
@@ -1069,7 +1096,61 @@
                 <w:sz w:val="22"/>
                 <w:szCs w:val="22"/>
               </w:rPr>
-              <w:t>To be filled in</w:t>
+              <w:t>Users can search for tasks that are on their dashboard with a search bar.</w:t>
+            </w:r>
+          </w:p>
+          <w:p>
+            <w:pPr>
+              <w:pStyle w:val="ListParagraph"/>
+              <w:numPr>
+                <w:ilvl w:val="0"/>
+                <w:numId w:val="3"/>
+              </w:numPr>
+              <w:rPr>
+                <w:sz w:val="22"/>
+                <w:szCs w:val="22"/>
+              </w:rPr>
+            </w:pPr>
+            <w:r>
+              <w:rPr>
+                <w:sz w:val="22"/>
+                <w:szCs w:val="22"/>
+              </w:rPr>
+              <w:t>Users can filter tasks using a dropdown on the dashboard based on completion and levels of priority.</w:t>
+            </w:r>
+          </w:p>
+          <w:p>
+            <w:pPr>
+              <w:pStyle w:val="ListParagraph"/>
+              <w:numPr>
+                <w:ilvl w:val="0"/>
+                <w:numId w:val="3"/>
+              </w:numPr>
+              <w:rPr>
+                <w:sz w:val="22"/>
+                <w:szCs w:val="22"/>
+              </w:rPr>
+            </w:pPr>
+            <w:r>
+              <w:rPr>
+                <w:sz w:val="22"/>
+                <w:szCs w:val="22"/>
+              </w:rPr>
+              <w:t xml:space="preserve">Users can order tasks by various properties such as completion status, priority, </w:t>
+            </w:r>
+            <w:r>
+              <w:rPr>
+                <w:sz w:val="22"/>
+                <w:szCs w:val="22"/>
+              </w:rPr>
+              <w:t>name,</w:t>
+            </w:r>
+            <w:r>
+              <w:rPr>
+                <w:sz w:val="22"/>
+                <w:szCs w:val="22"/>
+              </w:rPr>
+              <w:t xml:space="preserve"> and due date, selected through a drop down. They can then select an ascending or descending order. </w:t>
             </w:r>
           </w:p>
         </w:tc>
@@ -1201,6 +1282,27 @@
               <w:t xml:space="preserve">By default, the reminder will be sent 1 day before, but this can be edited in the edit task page. </w:t>
             </w:r>
           </w:p>
+          <w:p>
+            <w:pPr>
+              <w:pStyle w:val="ListParagraph"/>
+              <w:numPr>
+                <w:ilvl w:val="0"/>
+                <w:numId w:val="3"/>
+              </w:numPr>
+              <w:rPr>
+                <w:sz w:val="22"/>
+                <w:szCs w:val="22"/>
+              </w:rPr>
+            </w:pPr>
+            <w:r>
+              <w:rPr>
+                <w:sz w:val="22"/>
+                <w:szCs w:val="22"/>
+              </w:rPr>
+              <w:lastRenderedPageBreak/>
+              <w:t xml:space="preserve">They can be viewed in the notification popup at the top of the screen. </w:t>
+            </w:r>
+          </w:p>
         </w:tc>
       </w:tr>
       <w:tr>
@@ -1220,6 +1322,7 @@
                 <w:sz w:val="22"/>
                 <w:szCs w:val="22"/>
               </w:rPr>
+              <w:lastRenderedPageBreak/>
               <w:t>Epic 7</w:t>
             </w:r>
           </w:p>
@@ -1337,15 +1440,7 @@
                 <w:sz w:val="22"/>
                 <w:szCs w:val="22"/>
               </w:rPr>
-              <w:t xml:space="preserve">A summary report can be viewed on the dashboard. This shows the time </w:t>
-            </w:r>
-            <w:r>
-              <w:rPr>
-                <w:sz w:val="22"/>
-                <w:szCs w:val="22"/>
-              </w:rPr>
-              <w:lastRenderedPageBreak/>
-              <w:t xml:space="preserve">spent on each task as well as how much time the team has spent working on tasks per day. </w:t>
+              <w:t xml:space="preserve">A summary report can be viewed on the dashboard. This shows the time spent on each task as well as how much time the team has spent working on tasks per day. </w:t>
             </w:r>
           </w:p>
           <w:p>
@@ -1387,7 +1482,6 @@
                 <w:sz w:val="22"/>
                 <w:szCs w:val="22"/>
               </w:rPr>
-              <w:lastRenderedPageBreak/>
               <w:t>Epic 9</w:t>
             </w:r>
           </w:p>

</xml_diff>

<commit_message>
Fix error message for reminder days
</commit_message>
<xml_diff>
--- a/self-assessment.docx
+++ b/self-assessment.docx
@@ -304,10 +304,16 @@
                 <w:sz w:val="22"/>
                 <w:szCs w:val="22"/>
               </w:rPr>
-              <w:t>Users without account, who are not logged in, can sign up as new users (URL/</w:t>
-            </w:r>
-            <w:proofErr w:type="spellStart"/>
-            <w:r>
+              <w:t>Users without account, who are not logged in, can sign up as new users (URL/sign_up)</w:t>
+            </w:r>
+          </w:p>
+          <w:p>
+            <w:pPr>
+              <w:pStyle w:val="ListParagraph"/>
+              <w:numPr>
+                <w:ilvl w:val="0"/>
+                <w:numId w:val="1"/>
+              </w:numPr>
               <w:rPr>
                 <w:i/>
                 <w:iCs/>
@@ -315,9 +321,7 @@
                 <w:sz w:val="22"/>
                 <w:szCs w:val="22"/>
               </w:rPr>
-              <w:t>sign_up</w:t>
-            </w:r>
-            <w:proofErr w:type="spellEnd"/>
+            </w:pPr>
             <w:r>
               <w:rPr>
                 <w:i/>
@@ -326,7 +330,7 @@
                 <w:sz w:val="22"/>
                 <w:szCs w:val="22"/>
               </w:rPr>
-              <w:t>)</w:t>
+              <w:t>Users with an account can log in (URL/log_in)</w:t>
             </w:r>
           </w:p>
           <w:p>
@@ -352,77 +356,7 @@
                 <w:sz w:val="22"/>
                 <w:szCs w:val="22"/>
               </w:rPr>
-              <w:t>Users with an account can log in (URL/</w:t>
-            </w:r>
-            <w:proofErr w:type="spellStart"/>
-            <w:r>
-              <w:rPr>
-                <w:i/>
-                <w:iCs/>
-                <w:color w:val="767171" w:themeColor="background2" w:themeShade="80"/>
-                <w:sz w:val="22"/>
-                <w:szCs w:val="22"/>
-              </w:rPr>
-              <w:t>log_in</w:t>
-            </w:r>
-            <w:proofErr w:type="spellEnd"/>
-            <w:r>
-              <w:rPr>
-                <w:i/>
-                <w:iCs/>
-                <w:color w:val="767171" w:themeColor="background2" w:themeShade="80"/>
-                <w:sz w:val="22"/>
-                <w:szCs w:val="22"/>
-              </w:rPr>
-              <w:t>)</w:t>
-            </w:r>
-          </w:p>
-          <w:p>
-            <w:pPr>
-              <w:pStyle w:val="ListParagraph"/>
-              <w:numPr>
-                <w:ilvl w:val="0"/>
-                <w:numId w:val="1"/>
-              </w:numPr>
-              <w:rPr>
-                <w:i/>
-                <w:iCs/>
-                <w:color w:val="767171" w:themeColor="background2" w:themeShade="80"/>
-                <w:sz w:val="22"/>
-                <w:szCs w:val="22"/>
-              </w:rPr>
-            </w:pPr>
-            <w:r>
-              <w:rPr>
-                <w:i/>
-                <w:iCs/>
-                <w:color w:val="767171" w:themeColor="background2" w:themeShade="80"/>
-                <w:sz w:val="22"/>
-                <w:szCs w:val="22"/>
-              </w:rPr>
-              <w:t>Logged in users can log out (URL/</w:t>
-            </w:r>
-            <w:proofErr w:type="spellStart"/>
-            <w:r>
-              <w:rPr>
-                <w:i/>
-                <w:iCs/>
-                <w:color w:val="767171" w:themeColor="background2" w:themeShade="80"/>
-                <w:sz w:val="22"/>
-                <w:szCs w:val="22"/>
-              </w:rPr>
-              <w:t>log_out</w:t>
-            </w:r>
-            <w:proofErr w:type="spellEnd"/>
-            <w:r>
-              <w:rPr>
-                <w:i/>
-                <w:iCs/>
-                <w:color w:val="767171" w:themeColor="background2" w:themeShade="80"/>
-                <w:sz w:val="22"/>
-                <w:szCs w:val="22"/>
-              </w:rPr>
-              <w:t>)</w:t>
+              <w:t>Logged in users can log out (URL/log_out)</w:t>
             </w:r>
           </w:p>
           <w:p>
@@ -1150,7 +1084,7 @@
                 <w:sz w:val="22"/>
                 <w:szCs w:val="22"/>
               </w:rPr>
-              <w:t xml:space="preserve"> and due date, selected through a drop down. They can then select an ascending or descending order. </w:t>
+              <w:t xml:space="preserve"> and due date, selected through a drop down. </w:t>
             </w:r>
           </w:p>
         </w:tc>
@@ -1279,7 +1213,35 @@
                 <w:sz w:val="22"/>
                 <w:szCs w:val="22"/>
               </w:rPr>
-              <w:t xml:space="preserve">By default, the reminder will be sent 1 day before, but this can be edited in the edit task page. </w:t>
+              <w:t xml:space="preserve">By default, the reminder will be sent </w:t>
+            </w:r>
+            <w:r>
+              <w:rPr>
+                <w:sz w:val="22"/>
+                <w:szCs w:val="22"/>
+              </w:rPr>
+              <w:t>0</w:t>
+            </w:r>
+            <w:r>
+              <w:rPr>
+                <w:sz w:val="22"/>
+                <w:szCs w:val="22"/>
+              </w:rPr>
+              <w:t xml:space="preserve"> day</w:t>
+            </w:r>
+            <w:r>
+              <w:rPr>
+                <w:sz w:val="22"/>
+                <w:szCs w:val="22"/>
+              </w:rPr>
+              <w:t>s</w:t>
+            </w:r>
+            <w:r>
+              <w:rPr>
+                <w:sz w:val="22"/>
+                <w:szCs w:val="22"/>
+              </w:rPr>
+              <w:t xml:space="preserve"> before, but this can be edited in the edit task page. </w:t>
             </w:r>
           </w:p>
           <w:p>
@@ -1299,7 +1261,6 @@
                 <w:sz w:val="22"/>
                 <w:szCs w:val="22"/>
               </w:rPr>
-              <w:lastRenderedPageBreak/>
               <w:t xml:space="preserve">They can be viewed in the notification popup at the top of the screen. </w:t>
             </w:r>
           </w:p>
@@ -1322,22 +1283,22 @@
                 <w:sz w:val="22"/>
                 <w:szCs w:val="22"/>
               </w:rPr>
+              <w:t>Epic 7</w:t>
+            </w:r>
+          </w:p>
+          <w:p>
+            <w:pPr>
+              <w:rPr>
+                <w:sz w:val="22"/>
+                <w:szCs w:val="22"/>
+              </w:rPr>
+            </w:pPr>
+            <w:r>
+              <w:rPr>
+                <w:sz w:val="22"/>
+                <w:szCs w:val="22"/>
+              </w:rPr>
               <w:lastRenderedPageBreak/>
-              <w:t>Epic 7</w:t>
-            </w:r>
-          </w:p>
-          <w:p>
-            <w:pPr>
-              <w:rPr>
-                <w:sz w:val="22"/>
-                <w:szCs w:val="22"/>
-              </w:rPr>
-            </w:pPr>
-            <w:r>
-              <w:rPr>
-                <w:sz w:val="22"/>
-                <w:szCs w:val="22"/>
-              </w:rPr>
               <w:t>Introduce task dependencies, enabling users to link tasks and establish dependencies between them.  Ensure that the application adjusts task timelines based on dependencies.</w:t>
             </w:r>
           </w:p>
@@ -1358,6 +1319,7 @@
                 <w:sz w:val="22"/>
                 <w:szCs w:val="22"/>
               </w:rPr>
+              <w:lastRenderedPageBreak/>
               <w:t>Not implemented</w:t>
             </w:r>
           </w:p>

</xml_diff>